<commit_message>
status changes and icons added
</commit_message>
<xml_diff>
--- a/public/assets/files/SIVAKOTIVEERANAGESWARARAO.docx
+++ b/public/assets/files/SIVAKOTIVEERANAGESWARARAO.docx
@@ -270,7 +270,7 @@
           </mc:Choice>
           <mc:Fallback>
             <w:pict>
-              <v:shape w14:anchorId="06A96C2D" id="Graphic 11" o:spid="_x0000_s1026" style="position:absolute;margin-left:32pt;margin-top:17.95pt;width:531.3pt;height:1pt;z-index:-15728640;visibility:visible;mso-wrap-style:square;mso-wrap-distance-left:0;mso-wrap-distance-top:0;mso-wrap-distance-right:0;mso-wrap-distance-bottom:0;mso-position-horizontal:absolute;mso-position-horizontal-relative:page;mso-position-vertical:absolute;mso-position-vertical-relative:text;v-text-anchor:top" coordsize="6747509,12700" o:gfxdata="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" path="m6747256,12700l,12700,,,6747256,r,12700xe" fillcolor="#d7d7d7" stroked="f">
+              <v:shape w14:anchorId="76F7AE55" id="Graphic 11" o:spid="_x0000_s1026" style="position:absolute;margin-left:32pt;margin-top:17.95pt;width:531.3pt;height:1pt;z-index:-15728640;visibility:visible;mso-wrap-style:square;mso-wrap-distance-left:0;mso-wrap-distance-top:0;mso-wrap-distance-right:0;mso-wrap-distance-bottom:0;mso-position-horizontal:absolute;mso-position-horizontal-relative:page;mso-position-vertical:absolute;mso-position-vertical-relative:text;v-text-anchor:top" coordsize="6747509,12700" o:gfxdata="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" path="m6747256,12700l,12700,,,6747256,r,12700xe" fillcolor="#d7d7d7" stroked="f">
                 <v:path arrowok="t"/>
                 <w10:wrap type="topAndBottom" anchorx="page"/>
               </v:shape>
@@ -758,7 +758,7 @@
           </mc:Choice>
           <mc:Fallback>
             <w:pict>
-              <v:shape w14:anchorId="5F9911B8" id="Graphic 12" o:spid="_x0000_s1026" style="position:absolute;margin-left:32pt;margin-top:16.35pt;width:531.3pt;height:1pt;z-index:-15728128;visibility:visible;mso-wrap-style:square;mso-wrap-distance-left:0;mso-wrap-distance-top:0;mso-wrap-distance-right:0;mso-wrap-distance-bottom:0;mso-position-horizontal:absolute;mso-position-horizontal-relative:page;mso-position-vertical:absolute;mso-position-vertical-relative:text;v-text-anchor:top" coordsize="6747509,12700" o:gfxdata="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" path="m6747256,12700l,12700,,,6747256,r,12700xe" fillcolor="#d7d7d7" stroked="f">
+              <v:shape w14:anchorId="07EFFFA5" id="Graphic 12" o:spid="_x0000_s1026" style="position:absolute;margin-left:32pt;margin-top:16.35pt;width:531.3pt;height:1pt;z-index:-15728128;visibility:visible;mso-wrap-style:square;mso-wrap-distance-left:0;mso-wrap-distance-top:0;mso-wrap-distance-right:0;mso-wrap-distance-bottom:0;mso-position-horizontal:absolute;mso-position-horizontal-relative:page;mso-position-vertical:absolute;mso-position-vertical-relative:text;v-text-anchor:top" coordsize="6747509,12700" o:gfxdata="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" path="m6747256,12700l,12700,,,6747256,r,12700xe" fillcolor="#d7d7d7" stroked="f">
                 <v:path arrowok="t"/>
                 <w10:wrap type="topAndBottom" anchorx="page"/>
               </v:shape>
@@ -1656,7 +1656,7 @@
           </mc:Choice>
           <mc:Fallback>
             <w:pict>
-              <v:shape w14:anchorId="618E980F" id="Graphic 13" o:spid="_x0000_s1026" style="position:absolute;margin-left:32pt;margin-top:16.35pt;width:531.3pt;height:1pt;z-index:-15727616;visibility:visible;mso-wrap-style:square;mso-wrap-distance-left:0;mso-wrap-distance-top:0;mso-wrap-distance-right:0;mso-wrap-distance-bottom:0;mso-position-horizontal:absolute;mso-position-horizontal-relative:page;mso-position-vertical:absolute;mso-position-vertical-relative:text;v-text-anchor:top" coordsize="6747509,12700" o:gfxdata="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" path="m6747256,12700l,12700,,,6747256,r,12700xe" fillcolor="#d7d7d7" stroked="f">
+              <v:shape w14:anchorId="4A952917" id="Graphic 13" o:spid="_x0000_s1026" style="position:absolute;margin-left:32pt;margin-top:16.35pt;width:531.3pt;height:1pt;z-index:-15727616;visibility:visible;mso-wrap-style:square;mso-wrap-distance-left:0;mso-wrap-distance-top:0;mso-wrap-distance-right:0;mso-wrap-distance-bottom:0;mso-position-horizontal:absolute;mso-position-horizontal-relative:page;mso-position-vertical:absolute;mso-position-vertical-relative:text;v-text-anchor:top" coordsize="6747509,12700" o:gfxdata="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" path="m6747256,12700l,12700,,,6747256,r,12700xe" fillcolor="#d7d7d7" stroked="f">
                 <v:path arrowok="t"/>
                 <w10:wrap type="topAndBottom" anchorx="page"/>
               </v:shape>
@@ -2936,7 +2936,7 @@
           </mc:Choice>
           <mc:Fallback>
             <w:pict>
-              <v:shape w14:anchorId="5DDB7A17" id="Graphic 14" o:spid="_x0000_s1026" style="position:absolute;margin-left:32pt;margin-top:15.95pt;width:531.3pt;height:1pt;z-index:-15727104;visibility:visible;mso-wrap-style:square;mso-wrap-distance-left:0;mso-wrap-distance-top:0;mso-wrap-distance-right:0;mso-wrap-distance-bottom:0;mso-position-horizontal:absolute;mso-position-horizontal-relative:page;mso-position-vertical:absolute;mso-position-vertical-relative:text;v-text-anchor:top" coordsize="6747509,12700" o:gfxdata="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" path="m6747256,12700l,12700,,,6747256,r,12700xe" fillcolor="#d7d7d7" stroked="f">
+              <v:shape w14:anchorId="6DFE9279" id="Graphic 14" o:spid="_x0000_s1026" style="position:absolute;margin-left:32pt;margin-top:15.95pt;width:531.3pt;height:1pt;z-index:-15727104;visibility:visible;mso-wrap-style:square;mso-wrap-distance-left:0;mso-wrap-distance-top:0;mso-wrap-distance-right:0;mso-wrap-distance-bottom:0;mso-position-horizontal:absolute;mso-position-horizontal-relative:page;mso-position-vertical:absolute;mso-position-vertical-relative:text;v-text-anchor:top" coordsize="6747509,12700" o:gfxdata="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" path="m6747256,12700l,12700,,,6747256,r,12700xe" fillcolor="#d7d7d7" stroked="f">
                 <v:path arrowok="t"/>
                 <w10:wrap type="topAndBottom" anchorx="page"/>
               </v:shape>
@@ -6921,8 +6921,6 @@
         <w:pStyle w:val="ListParagraph"/>
         <w:ind w:left="793"/>
       </w:pPr>
-      <w:bookmarkStart w:id="0" w:name="_GoBack"/>
-      <w:bookmarkEnd w:id="0"/>
       <w:r>
         <w:t>Gender                               :    Male.</w:t>
       </w:r>
@@ -6936,7 +6934,13 @@
         </w:numPr>
       </w:pPr>
       <w:r>
-        <w:t>Marital status                     :    Unmarried.</w:t>
+        <w:t>Marital st</w:t>
+      </w:r>
+      <w:r>
+        <w:t xml:space="preserve">atus                     :    </w:t>
+      </w:r>
+      <w:r>
+        <w:t>married.</w:t>
       </w:r>
     </w:p>
     <w:p>
@@ -7002,6 +7006,8 @@
           <w:szCs w:val="24"/>
         </w:rPr>
       </w:pPr>
+      <w:bookmarkStart w:id="0" w:name="_GoBack"/>
+      <w:bookmarkEnd w:id="0"/>
     </w:p>
     <w:p>
       <w:pPr>
@@ -7328,7 +7334,7 @@
           </mc:Choice>
           <mc:Fallback>
             <w:pict>
-              <v:shape w14:anchorId="311772D5" id="Graphic 16" o:spid="_x0000_s1026" style="position:absolute;margin-left:32pt;margin-top:16.3pt;width:531.3pt;height:1pt;z-index:-15726592;visibility:visible;mso-wrap-style:square;mso-wrap-distance-left:0;mso-wrap-distance-top:0;mso-wrap-distance-right:0;mso-wrap-distance-bottom:0;mso-position-horizontal:absolute;mso-position-horizontal-relative:page;mso-position-vertical:absolute;mso-position-vertical-relative:text;v-text-anchor:top" coordsize="6747509,12700" o:gfxdata="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" path="m6747256,12700l,12700,,,6747256,r,12700xe" fillcolor="#d7d7d7" stroked="f">
+              <v:shape w14:anchorId="33AF4A0B" id="Graphic 16" o:spid="_x0000_s1026" style="position:absolute;margin-left:32pt;margin-top:16.3pt;width:531.3pt;height:1pt;z-index:-15726592;visibility:visible;mso-wrap-style:square;mso-wrap-distance-left:0;mso-wrap-distance-top:0;mso-wrap-distance-right:0;mso-wrap-distance-bottom:0;mso-position-horizontal:absolute;mso-position-horizontal-relative:page;mso-position-vertical:absolute;mso-position-vertical-relative:text;v-text-anchor:top" coordsize="6747509,12700" o:gfxdata="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" path="m6747256,12700l,12700,,,6747256,r,12700xe" fillcolor="#d7d7d7" stroked="f">
                 <v:path arrowok="t"/>
                 <w10:wrap type="topAndBottom" anchorx="page"/>
               </v:shape>
@@ -7932,7 +7938,7 @@
         </mc:Choice>
         <mc:Fallback>
           <w:pict>
-            <v:group w14:anchorId="7EE79243" id="Group 1" o:spid="_x0000_s1026" style="position:absolute;margin-left:0;margin-top:0;width:595.3pt;height:6pt;z-index:-251660288;mso-wrap-distance-left:0;mso-wrap-distance-right:0;mso-position-horizontal-relative:page;mso-position-vertical-relative:page" coordsize="75603,762" o:gfxdata="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">
+            <v:group w14:anchorId="326A2AF6" id="Group 1" o:spid="_x0000_s1026" style="position:absolute;margin-left:0;margin-top:0;width:595.3pt;height:6pt;z-index:-251660288;mso-wrap-distance-left:0;mso-wrap-distance-right:0;mso-position-horizontal-relative:page;mso-position-vertical-relative:page" coordsize="75603,762" o:gfxdata="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">
               <v:shape id="Graphic 2" o:spid="_x0000_s1027" style="position:absolute;width:15125;height:762;visibility:visible;mso-wrap-style:square;v-text-anchor:top" coordsize="1512570,76200" o:gfxdata="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" path="m1512011,76200l,76200,,,1512011,r,76200xe" fillcolor="#57bdbd" stroked="f">
                 <v:path arrowok="t"/>
               </v:shape>
@@ -14799,7 +14805,7 @@
 </file>
 
 <file path=customXml/itemProps1.xml><?xml version="1.0" encoding="utf-8"?>
-<ds:datastoreItem xmlns:ds="http://schemas.openxmlformats.org/officeDocument/2006/customXml" ds:itemID="{79C8BB4F-19B3-4C2E-AD13-EE89CDD20F40}">
+<ds:datastoreItem xmlns:ds="http://schemas.openxmlformats.org/officeDocument/2006/customXml" ds:itemID="{13339CD5-DF92-4D0F-8E2D-FC25E2D392E7}">
   <ds:schemaRefs>
     <ds:schemaRef ds:uri="http://schemas.openxmlformats.org/officeDocument/2006/bibliography"/>
   </ds:schemaRefs>

</xml_diff>